<commit_message>
Revert "Added new version"
This reverts commit cb88b3cdbe2c44f0383b08c4b90780e195c00406.
</commit_message>
<xml_diff>
--- a/test.docx
+++ b/test.docx
@@ -5,9 +5,6 @@
     <w:p>
       <w:r>
         <w:t>Test Git</w:t>
-      </w:r>
-      <w:r>
-        <w:t xml:space="preserve"> V2</w:t>
       </w:r>
       <w:bookmarkStart w:id="0" w:name="_GoBack"/>
       <w:bookmarkEnd w:id="0"/>
@@ -145,7 +142,6 @@
     <w:lsdException w:name="HTML Sample" w:semiHidden="1" w:unhideWhenUsed="1"/>
     <w:lsdException w:name="HTML Typewriter" w:semiHidden="1" w:unhideWhenUsed="1"/>
     <w:lsdException w:name="HTML Variable" w:semiHidden="1" w:unhideWhenUsed="1"/>
-    <w:lsdException w:name="Normal Table" w:semiHidden="1" w:unhideWhenUsed="1"/>
     <w:lsdException w:name="annotation subject" w:semiHidden="1" w:unhideWhenUsed="1"/>
     <w:lsdException w:name="No List" w:semiHidden="1" w:unhideWhenUsed="1"/>
     <w:lsdException w:name="Outline List 1" w:semiHidden="1" w:unhideWhenUsed="1"/>
@@ -191,11 +187,9 @@
     <w:lsdException w:name="Table Subtle 1" w:semiHidden="1" w:unhideWhenUsed="1"/>
     <w:lsdException w:name="Table Subtle 2" w:semiHidden="1" w:unhideWhenUsed="1"/>
     <w:lsdException w:name="Table Web 1" w:semiHidden="1" w:unhideWhenUsed="1"/>
-    <w:lsdException w:name="Table Web 2" w:semiHidden="1" w:unhideWhenUsed="1"/>
     <w:lsdException w:name="Table Web 3" w:semiHidden="1" w:unhideWhenUsed="1"/>
     <w:lsdException w:name="Balloon Text" w:semiHidden="1" w:unhideWhenUsed="1"/>
     <w:lsdException w:name="Table Grid" w:uiPriority="39"/>
-    <w:lsdException w:name="Table Theme" w:semiHidden="1" w:unhideWhenUsed="1"/>
     <w:lsdException w:name="Placeholder Text" w:semiHidden="1"/>
     <w:lsdException w:name="No Spacing" w:uiPriority="1" w:qFormat="1"/>
     <w:lsdException w:name="Light Shading" w:uiPriority="60"/>

</xml_diff>